<commit_message>
Initial commit - upload project
</commit_message>
<xml_diff>
--- a/TC12_UploadCompleteReport/PDF/ความคืบหน้าโปรเจค.docx
+++ b/TC12_UploadCompleteReport/PDF/ความคืบหน้าโปรเจค.docx
@@ -2836,29 +2836,72 @@
           <w:rFonts w:ascii="TH SarabunPSK" w:hAnsi="TH SarabunPSK" w:cs="TH SarabunPSK"/>
           <w:sz w:val="32"/>
           <w:szCs w:val="32"/>
-        </w:rPr>
-      </w:pPr>
-      <w:r>
-        <w:rPr>
-          <w:rFonts w:ascii="TH SarabunPSK" w:hAnsi="TH SarabunPSK" w:cs="TH SarabunPSK"/>
-          <w:sz w:val="32"/>
-          <w:szCs w:val="32"/>
-        </w:rPr>
-        <w:t xml:space="preserve">  </w:t>
-      </w:r>
-    </w:p>
-    <w:p>
-      <w:pPr>
-        <w:spacing w:after="0"/>
-        <w:rPr>
-          <w:rFonts w:ascii="TH SarabunPSK" w:hAnsi="TH SarabunPSK" w:cs="TH SarabunPSK"/>
-          <w:b/>
-          <w:bCs/>
-          <w:sz w:val="32"/>
-          <w:szCs w:val="32"/>
-          <w:cs/>
-        </w:rPr>
-      </w:pPr>
+          <w:cs/>
+        </w:rPr>
+      </w:pPr>
+      <w:r>
+        <w:rPr>
+          <w:rFonts w:ascii="TH SarabunPSK" w:hAnsi="TH SarabunPSK" w:cs="TH SarabunPSK" w:hint="cs"/>
+          <w:sz w:val="32"/>
+          <w:szCs w:val="32"/>
+          <w:cs/>
+        </w:rPr>
+        <w:t>เทสปุ่มมันมี ให้กรอกรายลเอียดก่อนกดปุ่ม เราจะเทสปุ่ม</w:t>
+      </w:r>
+      <w:r>
+        <w:rPr>
+          <w:rFonts w:ascii="TH SarabunPSK" w:hAnsi="TH SarabunPSK" w:cs="TH SarabunPSK"/>
+          <w:sz w:val="32"/>
+          <w:szCs w:val="32"/>
+        </w:rPr>
+        <w:t xml:space="preserve"> </w:t>
+      </w:r>
+      <w:r>
+        <w:rPr>
+          <w:rFonts w:ascii="TH SarabunPSK" w:hAnsi="TH SarabunPSK" w:cs="TH SarabunPSK"/>
+          <w:sz w:val="32"/>
+          <w:szCs w:val="32"/>
+        </w:rPr>
+        <w:t xml:space="preserve"> </w:t>
+      </w:r>
+      <w:r>
+        <w:rPr>
+          <w:rFonts w:ascii="TH SarabunPSK" w:hAnsi="TH SarabunPSK" w:cs="TH SarabunPSK" w:hint="cs"/>
+          <w:sz w:val="32"/>
+          <w:szCs w:val="32"/>
+          <w:cs/>
+        </w:rPr>
+        <w:t>เอาตัวอย่างที่เทส</w:t>
+      </w:r>
+      <w:r>
+        <w:rPr>
+          <w:rFonts w:ascii="TH SarabunPSK" w:hAnsi="TH SarabunPSK" w:cs="TH SarabunPSK"/>
+          <w:sz w:val="32"/>
+          <w:szCs w:val="32"/>
+          <w:cs/>
+        </w:rPr>
+        <w:t>ความคิดเห็นก่อนการอนุมัติ</w:t>
+      </w:r>
+      <w:r>
+        <w:rPr>
+          <w:rFonts w:ascii="TH SarabunPSK" w:hAnsi="TH SarabunPSK" w:cs="TH SarabunPSK" w:hint="cs"/>
+          <w:sz w:val="32"/>
+          <w:szCs w:val="32"/>
+          <w:cs/>
+        </w:rPr>
+        <w:t xml:space="preserve"> ของการเทสปุ่มออกไหม เราไม่ได้เทสตรงนั้น</w:t>
+      </w:r>
+      <w:r>
+        <w:rPr>
+          <w:rFonts w:ascii="TH SarabunPSK" w:hAnsi="TH SarabunPSK" w:cs="TH SarabunPSK" w:hint="cs"/>
+          <w:b/>
+          <w:bCs/>
+          <w:sz w:val="32"/>
+          <w:szCs w:val="32"/>
+          <w:cs/>
+        </w:rPr>
+        <w:t xml:space="preserve"> </w:t>
+      </w:r>
       <w:r>
         <w:rPr>
           <w:rFonts w:ascii="TH SarabunPSK" w:hAnsi="TH SarabunPSK" w:cs="TH SarabunPSK"/>
@@ -2870,6 +2913,447 @@
         </w:rPr>
         <w:br/>
       </w:r>
+    </w:p>
+    <w:p>
+      <w:pPr>
+        <w:rPr>
+          <w:rFonts w:ascii="TH SarabunPSK" w:hAnsi="TH SarabunPSK" w:cs="TH SarabunPSK"/>
+          <w:sz w:val="32"/>
+          <w:szCs w:val="32"/>
+          <w:cs/>
+        </w:rPr>
+      </w:pPr>
+      <w:r>
+        <w:rPr>
+          <w:rFonts w:ascii="TH SarabunPSK" w:hAnsi="TH SarabunPSK" w:cs="TH SarabunPSK"/>
+          <w:sz w:val="32"/>
+          <w:szCs w:val="32"/>
+          <w:cs/>
+        </w:rPr>
+        <w:br w:type="page"/>
+      </w:r>
+    </w:p>
+    <w:p>
+      <w:pPr>
+        <w:spacing w:after="0"/>
+        <w:jc w:val="thaiDistribute"/>
+        <w:rPr>
+          <w:rFonts w:ascii="TH SarabunPSK" w:eastAsia="Calibri" w:hAnsi="TH SarabunPSK" w:cs="TH SarabunPSK"/>
+          <w:sz w:val="32"/>
+          <w:szCs w:val="32"/>
+          <w:cs/>
+        </w:rPr>
+      </w:pPr>
+      <w:bookmarkStart w:id="0" w:name="_Hlk207927434"/>
+      <w:r>
+        <w:rPr>
+          <w:rFonts w:ascii="TH SarabunPSK" w:eastAsia="Calibri" w:hAnsi="TH SarabunPSK" w:cs="TH SarabunPSK" w:hint="cs"/>
+          <w:sz w:val="32"/>
+          <w:szCs w:val="32"/>
+          <w:cs/>
+        </w:rPr>
+        <w:lastRenderedPageBreak/>
+        <w:t>อ้างอิงไฟล์</w:t>
+      </w:r>
+      <w:r>
+        <w:rPr>
+          <w:rFonts w:ascii="TH SarabunPSK" w:eastAsia="Calibri" w:hAnsi="TH SarabunPSK" w:cs="TH SarabunPSK"/>
+          <w:sz w:val="32"/>
+          <w:szCs w:val="32"/>
+          <w:cs/>
+        </w:rPr>
+        <w:tab/>
+      </w:r>
+      <w:r>
+        <w:rPr>
+          <w:rFonts w:ascii="TH SarabunPSK" w:eastAsia="Calibri" w:hAnsi="TH SarabunPSK" w:cs="TH SarabunPSK"/>
+          <w:sz w:val="32"/>
+          <w:szCs w:val="32"/>
+        </w:rPr>
+        <w:t xml:space="preserve">Excel </w:t>
+      </w:r>
+      <w:r>
+        <w:rPr>
+          <w:rFonts w:ascii="TH SarabunPSK" w:eastAsia="Calibri" w:hAnsi="TH SarabunPSK" w:cs="TH SarabunPSK"/>
+          <w:sz w:val="32"/>
+          <w:szCs w:val="32"/>
+        </w:rPr>
+        <w:t>: TC07-EC/TC07-TC</w:t>
+      </w:r>
+    </w:p>
+    <w:p>
+      <w:pPr>
+        <w:spacing w:after="0"/>
+        <w:ind w:firstLine="567"/>
+        <w:jc w:val="thaiDistribute"/>
+        <w:rPr>
+          <w:rFonts w:ascii="TH SarabunPSK" w:eastAsia="Calibri" w:hAnsi="TH SarabunPSK" w:cs="TH SarabunPSK"/>
+          <w:sz w:val="32"/>
+          <w:szCs w:val="32"/>
+        </w:rPr>
+      </w:pPr>
+      <w:r>
+        <w:rPr>
+          <w:rFonts w:ascii="TH SarabunPSK" w:eastAsia="Calibri" w:hAnsi="TH SarabunPSK" w:cs="TH SarabunPSK" w:hint="cs"/>
+          <w:sz w:val="32"/>
+          <w:szCs w:val="32"/>
+          <w:cs/>
+        </w:rPr>
+        <w:t xml:space="preserve"> </w:t>
+      </w:r>
+      <w:r>
+        <w:rPr>
+          <w:rFonts w:ascii="TH SarabunPSK" w:eastAsia="Calibri" w:hAnsi="TH SarabunPSK" w:cs="TH SarabunPSK"/>
+          <w:sz w:val="32"/>
+          <w:szCs w:val="32"/>
+          <w:cs/>
+        </w:rPr>
+        <w:t xml:space="preserve">-  ตารางที่ </w:t>
+      </w:r>
+      <w:r>
+        <w:rPr>
+          <w:rFonts w:ascii="TH SarabunPSK" w:eastAsia="Calibri" w:hAnsi="TH SarabunPSK" w:cs="TH SarabunPSK"/>
+          <w:sz w:val="32"/>
+          <w:szCs w:val="32"/>
+        </w:rPr>
+        <w:t>TC07</w:t>
+      </w:r>
+      <w:r>
+        <w:rPr>
+          <w:rFonts w:ascii="TH SarabunPSK" w:eastAsia="Calibri" w:hAnsi="TH SarabunPSK" w:cs="TH SarabunPSK"/>
+          <w:sz w:val="32"/>
+          <w:szCs w:val="32"/>
+          <w:cs/>
+        </w:rPr>
+        <w:t>-</w:t>
+      </w:r>
+      <w:r>
+        <w:rPr>
+          <w:rFonts w:ascii="TH SarabunPSK" w:eastAsia="Calibri" w:hAnsi="TH SarabunPSK" w:cs="TH SarabunPSK"/>
+          <w:sz w:val="32"/>
+          <w:szCs w:val="32"/>
+        </w:rPr>
+        <w:t xml:space="preserve">EC </w:t>
+      </w:r>
+      <w:r>
+        <w:rPr>
+          <w:rFonts w:ascii="TH SarabunPSK" w:eastAsia="Calibri" w:hAnsi="TH SarabunPSK" w:cs="TH SarabunPSK"/>
+          <w:sz w:val="32"/>
+          <w:szCs w:val="32"/>
+          <w:cs/>
+        </w:rPr>
+        <w:t xml:space="preserve">แสดงชุดข้อมูลการทดสอบของ </w:t>
+      </w:r>
+      <w:r>
+        <w:rPr>
+          <w:rFonts w:ascii="TH SarabunPSK" w:eastAsia="Calibri" w:hAnsi="TH SarabunPSK" w:cs="TH SarabunPSK"/>
+          <w:sz w:val="32"/>
+          <w:szCs w:val="32"/>
+        </w:rPr>
+        <w:t>Data Register Student</w:t>
+      </w:r>
+    </w:p>
+    <w:p>
+      <w:pPr>
+        <w:spacing w:after="0"/>
+        <w:ind w:firstLine="567"/>
+        <w:jc w:val="thaiDistribute"/>
+        <w:rPr>
+          <w:rFonts w:ascii="TH SarabunPSK" w:eastAsia="Calibri" w:hAnsi="TH SarabunPSK" w:cs="TH SarabunPSK"/>
+          <w:sz w:val="32"/>
+          <w:szCs w:val="32"/>
+        </w:rPr>
+      </w:pPr>
+      <w:r>
+        <w:rPr>
+          <w:rFonts w:ascii="TH SarabunPSK" w:eastAsia="Calibri" w:hAnsi="TH SarabunPSK" w:cs="TH SarabunPSK"/>
+          <w:sz w:val="32"/>
+          <w:szCs w:val="32"/>
+        </w:rPr>
+        <w:t xml:space="preserve">-  </w:t>
+      </w:r>
+      <w:r>
+        <w:rPr>
+          <w:rFonts w:ascii="TH SarabunPSK" w:eastAsia="Calibri" w:hAnsi="TH SarabunPSK" w:cs="TH SarabunPSK"/>
+          <w:sz w:val="32"/>
+          <w:szCs w:val="32"/>
+          <w:cs/>
+        </w:rPr>
+        <w:t xml:space="preserve">ตารางที่ </w:t>
+      </w:r>
+      <w:r>
+        <w:rPr>
+          <w:rFonts w:ascii="TH SarabunPSK" w:eastAsia="Calibri" w:hAnsi="TH SarabunPSK" w:cs="TH SarabunPSK"/>
+          <w:sz w:val="32"/>
+          <w:szCs w:val="32"/>
+        </w:rPr>
+        <w:t xml:space="preserve">TC07-TC </w:t>
+      </w:r>
+      <w:r>
+        <w:rPr>
+          <w:rFonts w:ascii="TH SarabunPSK" w:eastAsia="Calibri" w:hAnsi="TH SarabunPSK" w:cs="TH SarabunPSK"/>
+          <w:sz w:val="32"/>
+          <w:szCs w:val="32"/>
+          <w:cs/>
+        </w:rPr>
+        <w:t>แสดงรายละเอียดกรณีทดสอบของ [</w:t>
+      </w:r>
+      <w:r>
+        <w:rPr>
+          <w:rFonts w:ascii="TH SarabunPSK" w:eastAsia="Calibri" w:hAnsi="TH SarabunPSK" w:cs="TH SarabunPSK"/>
+          <w:sz w:val="32"/>
+          <w:szCs w:val="32"/>
+        </w:rPr>
+        <w:t xml:space="preserve">TC07] Data Register Student </w:t>
+      </w:r>
+      <w:r>
+        <w:rPr>
+          <w:rFonts w:ascii="TH SarabunPSK" w:eastAsia="Calibri" w:hAnsi="TH SarabunPSK" w:cs="TH SarabunPSK"/>
+          <w:sz w:val="32"/>
+          <w:szCs w:val="32"/>
+          <w:cs/>
+        </w:rPr>
+        <w:t>แบบสมบูรณ</w:t>
+      </w:r>
+      <w:r>
+        <w:rPr>
+          <w:rFonts w:ascii="TH SarabunPSK" w:eastAsia="Calibri" w:hAnsi="TH SarabunPSK" w:cs="TH SarabunPSK" w:hint="cs"/>
+          <w:sz w:val="32"/>
+          <w:szCs w:val="32"/>
+          <w:cs/>
+        </w:rPr>
+        <w:t>์</w:t>
+      </w:r>
+      <w:r>
+        <w:rPr>
+          <w:rFonts w:ascii="TH SarabunPSK" w:eastAsia="Calibri" w:hAnsi="TH SarabunPSK" w:cs="TH SarabunPSK"/>
+          <w:sz w:val="32"/>
+          <w:szCs w:val="32"/>
+        </w:rPr>
+        <w:t xml:space="preserve"> </w:t>
+      </w:r>
+    </w:p>
+    <w:p>
+      <w:pPr>
+        <w:spacing w:after="0"/>
+        <w:ind w:firstLine="567"/>
+        <w:jc w:val="thaiDistribute"/>
+        <w:rPr>
+          <w:rFonts w:ascii="TH SarabunPSK" w:eastAsia="Calibri" w:hAnsi="TH SarabunPSK" w:cs="TH SarabunPSK"/>
+          <w:sz w:val="32"/>
+          <w:szCs w:val="32"/>
+        </w:rPr>
+      </w:pPr>
+    </w:p>
+    <w:p>
+      <w:pPr>
+        <w:spacing w:after="0"/>
+        <w:ind w:firstLine="567"/>
+        <w:jc w:val="thaiDistribute"/>
+        <w:rPr>
+          <w:rFonts w:ascii="TH SarabunPSK" w:eastAsia="Calibri" w:hAnsi="TH SarabunPSK" w:cs="TH SarabunPSK"/>
+          <w:sz w:val="32"/>
+          <w:szCs w:val="32"/>
+        </w:rPr>
+      </w:pPr>
+      <w:r>
+        <w:rPr>
+          <w:rFonts w:ascii="TH SarabunPSK" w:eastAsia="Calibri" w:hAnsi="TH SarabunPSK" w:cs="TH SarabunPSK"/>
+          <w:noProof/>
+          <w:sz w:val="32"/>
+          <w:szCs w:val="32"/>
+        </w:rPr>
+        <w:drawing>
+          <wp:anchor distT="0" distB="0" distL="114300" distR="114300" simplePos="0" relativeHeight="251659264" behindDoc="0" locked="0" layoutInCell="1" allowOverlap="1" wp14:anchorId="126E44F2" wp14:editId="15FFA456">
+            <wp:simplePos x="0" y="0"/>
+            <wp:positionH relativeFrom="margin">
+              <wp:align>center</wp:align>
+            </wp:positionH>
+            <wp:positionV relativeFrom="margin">
+              <wp:posOffset>1240155</wp:posOffset>
+            </wp:positionV>
+            <wp:extent cx="2012950" cy="2012950"/>
+            <wp:effectExtent l="76200" t="76200" r="139700" b="139700"/>
+            <wp:wrapSquare wrapText="bothSides"/>
+            <wp:docPr id="944888338" name="รูปภาพ 7" descr="รูปภาพประกอบด้วย แบบแผน, สัญลักษณ์, วงกลม, กราฟิก&#10;&#10;เนื้อหาที่สร้างโดย AI อาจไม่ถูกต้อง"/>
+            <wp:cNvGraphicFramePr>
+              <a:graphicFrameLocks xmlns:a="http://schemas.openxmlformats.org/drawingml/2006/main" noChangeAspect="1"/>
+            </wp:cNvGraphicFramePr>
+            <a:graphic xmlns:a="http://schemas.openxmlformats.org/drawingml/2006/main">
+              <a:graphicData uri="http://schemas.openxmlformats.org/drawingml/2006/picture">
+                <pic:pic xmlns:pic="http://schemas.openxmlformats.org/drawingml/2006/picture">
+                  <pic:nvPicPr>
+                    <pic:cNvPr id="944888338" name="รูปภาพ 7" descr="รูปภาพประกอบด้วย แบบแผน, สัญลักษณ์, วงกลม, กราฟิก&#10;&#10;เนื้อหาที่สร้างโดย AI อาจไม่ถูกต้อง"/>
+                    <pic:cNvPicPr/>
+                  </pic:nvPicPr>
+                  <pic:blipFill>
+                    <a:blip r:embed="rId4" cstate="print">
+                      <a:extLst>
+                        <a:ext uri="{28A0092B-C50C-407E-A947-70E740481C1C}">
+                          <a14:useLocalDpi xmlns:a14="http://schemas.microsoft.com/office/drawing/2010/main" val="0"/>
+                        </a:ext>
+                      </a:extLst>
+                    </a:blip>
+                    <a:stretch>
+                      <a:fillRect/>
+                    </a:stretch>
+                  </pic:blipFill>
+                  <pic:spPr>
+                    <a:xfrm>
+                      <a:off x="0" y="0"/>
+                      <a:ext cx="2012950" cy="2012950"/>
+                    </a:xfrm>
+                    <a:prstGeom prst="rect">
+                      <a:avLst/>
+                    </a:prstGeom>
+                    <a:ln w="38100" cap="sq">
+                      <a:solidFill>
+                        <a:srgbClr val="000000"/>
+                      </a:solidFill>
+                      <a:prstDash val="solid"/>
+                      <a:miter lim="800000"/>
+                    </a:ln>
+                    <a:effectLst>
+                      <a:outerShdw blurRad="50800" dist="38100" dir="2700000" algn="tl" rotWithShape="0">
+                        <a:srgbClr val="000000">
+                          <a:alpha val="43000"/>
+                        </a:srgbClr>
+                      </a:outerShdw>
+                    </a:effectLst>
+                  </pic:spPr>
+                </pic:pic>
+              </a:graphicData>
+            </a:graphic>
+            <wp14:sizeRelH relativeFrom="margin">
+              <wp14:pctWidth>0</wp14:pctWidth>
+            </wp14:sizeRelH>
+            <wp14:sizeRelV relativeFrom="margin">
+              <wp14:pctHeight>0</wp14:pctHeight>
+            </wp14:sizeRelV>
+          </wp:anchor>
+        </w:drawing>
+      </w:r>
+    </w:p>
+    <w:p>
+      <w:pPr>
+        <w:spacing w:after="0"/>
+        <w:ind w:firstLine="567"/>
+        <w:jc w:val="thaiDistribute"/>
+        <w:rPr>
+          <w:rFonts w:ascii="TH SarabunPSK" w:eastAsia="Calibri" w:hAnsi="TH SarabunPSK" w:cs="TH SarabunPSK"/>
+          <w:sz w:val="32"/>
+          <w:szCs w:val="32"/>
+        </w:rPr>
+      </w:pPr>
+    </w:p>
+    <w:p>
+      <w:pPr>
+        <w:spacing w:after="0"/>
+        <w:jc w:val="thaiDistribute"/>
+        <w:rPr>
+          <w:rFonts w:ascii="TH SarabunPSK" w:eastAsia="Calibri" w:hAnsi="TH SarabunPSK" w:cs="TH SarabunPSK"/>
+          <w:sz w:val="32"/>
+          <w:szCs w:val="32"/>
+        </w:rPr>
+      </w:pPr>
+    </w:p>
+    <w:p>
+      <w:pPr>
+        <w:spacing w:after="0"/>
+        <w:ind w:firstLine="567"/>
+        <w:jc w:val="thaiDistribute"/>
+        <w:rPr>
+          <w:rFonts w:ascii="TH SarabunPSK" w:eastAsia="Calibri" w:hAnsi="TH SarabunPSK" w:cs="TH SarabunPSK"/>
+          <w:sz w:val="32"/>
+          <w:szCs w:val="32"/>
+        </w:rPr>
+      </w:pPr>
+    </w:p>
+    <w:p>
+      <w:pPr>
+        <w:spacing w:after="0"/>
+        <w:ind w:firstLine="567"/>
+        <w:jc w:val="thaiDistribute"/>
+        <w:rPr>
+          <w:rFonts w:ascii="TH SarabunPSK" w:eastAsia="Calibri" w:hAnsi="TH SarabunPSK" w:cs="TH SarabunPSK"/>
+          <w:sz w:val="32"/>
+          <w:szCs w:val="32"/>
+        </w:rPr>
+      </w:pPr>
+    </w:p>
+    <w:p>
+      <w:pPr>
+        <w:spacing w:after="0"/>
+        <w:ind w:firstLine="567"/>
+        <w:jc w:val="thaiDistribute"/>
+        <w:rPr>
+          <w:rFonts w:ascii="TH SarabunPSK" w:eastAsia="Calibri" w:hAnsi="TH SarabunPSK" w:cs="TH SarabunPSK"/>
+          <w:sz w:val="32"/>
+          <w:szCs w:val="32"/>
+        </w:rPr>
+      </w:pPr>
+    </w:p>
+    <w:p>
+      <w:pPr>
+        <w:spacing w:after="0"/>
+        <w:jc w:val="thaiDistribute"/>
+        <w:rPr>
+          <w:rFonts w:ascii="TH SarabunPSK" w:eastAsia="Calibri" w:hAnsi="TH SarabunPSK" w:cs="TH SarabunPSK"/>
+          <w:sz w:val="32"/>
+          <w:szCs w:val="32"/>
+        </w:rPr>
+      </w:pPr>
+    </w:p>
+    <w:p>
+      <w:pPr>
+        <w:spacing w:after="0"/>
+        <w:jc w:val="thaiDistribute"/>
+        <w:rPr>
+          <w:rFonts w:ascii="TH SarabunPSK" w:eastAsia="Calibri" w:hAnsi="TH SarabunPSK" w:cs="TH SarabunPSK"/>
+          <w:sz w:val="32"/>
+          <w:szCs w:val="32"/>
+        </w:rPr>
+      </w:pPr>
+    </w:p>
+    <w:p>
+      <w:pPr>
+        <w:rPr>
+          <w:rFonts w:ascii="TH SarabunPSK" w:eastAsia="Calibri" w:hAnsi="TH SarabunPSK" w:cs="TH SarabunPSK"/>
+          <w:sz w:val="32"/>
+          <w:szCs w:val="32"/>
+        </w:rPr>
+      </w:pPr>
+    </w:p>
+    <w:p>
+      <w:pPr>
+        <w:jc w:val="center"/>
+        <w:rPr>
+          <w:rFonts w:ascii="TH SarabunPSK" w:eastAsia="Calibri" w:hAnsi="TH SarabunPSK" w:cs="TH SarabunPSK"/>
+          <w:sz w:val="32"/>
+          <w:szCs w:val="32"/>
+        </w:rPr>
+      </w:pPr>
+    </w:p>
+    <w:p>
+      <w:pPr>
+        <w:spacing w:after="0"/>
+        <w:jc w:val="center"/>
+        <w:rPr>
+          <w:rFonts w:ascii="TH SarabunPSK" w:hAnsi="TH SarabunPSK" w:cs="TH SarabunPSK" w:hint="cs"/>
+          <w:sz w:val="32"/>
+          <w:szCs w:val="32"/>
+          <w:cs/>
+        </w:rPr>
+      </w:pPr>
+      <w:r>
+        <w:rPr>
+          <w:rFonts w:ascii="TH SarabunPSK" w:hAnsi="TH SarabunPSK" w:cs="TH SarabunPSK"/>
+          <w:sz w:val="32"/>
+          <w:szCs w:val="32"/>
+        </w:rPr>
+        <w:t>CODE SAMPLE BY GITHUB: TC07_Register Student</w:t>
+      </w:r>
+      <w:bookmarkEnd w:id="0"/>
     </w:p>
     <w:sectPr>
       <w:pgSz w:w="12240" w:h="15840"/>

</xml_diff>